<commit_message>
Ultimo Avance De Conexiones...
</commit_message>
<xml_diff>
--- a/Desarrollo/Documentacion/Historia de usuarios de todo el sistema.docx
+++ b/Desarrollo/Documentacion/Historia de usuarios de todo el sistema.docx
@@ -399,8 +399,8 @@
         <w:tblLook w:val="0400" w:firstRow="0" w:lastRow="0" w:firstColumn="0" w:lastColumn="0" w:noHBand="0" w:noVBand="1"/>
       </w:tblPr>
       <w:tblGrid>
-        <w:gridCol w:w="985"/>
-        <w:gridCol w:w="1755"/>
+        <w:gridCol w:w="1135"/>
+        <w:gridCol w:w="1605"/>
         <w:gridCol w:w="1788"/>
         <w:gridCol w:w="2086"/>
         <w:gridCol w:w="7427"/>
@@ -411,7 +411,7 @@
         </w:trPr>
         <w:tc>
           <w:tcPr>
-            <w:tcW w:w="985" w:type="dxa"/>
+            <w:tcW w:w="1135" w:type="dxa"/>
             <w:tcBorders>
               <w:top w:val="single" w:sz="6" w:space="0" w:color="000000" w:themeColor="text1"/>
               <w:left w:val="single" w:sz="6" w:space="0" w:color="000000" w:themeColor="text1"/>
@@ -445,7 +445,7 @@
         </w:tc>
         <w:tc>
           <w:tcPr>
-            <w:tcW w:w="1755" w:type="dxa"/>
+            <w:tcW w:w="1605" w:type="dxa"/>
             <w:tcBorders>
               <w:top w:val="single" w:sz="6" w:space="0" w:color="000000" w:themeColor="text1"/>
               <w:left w:val="single" w:sz="6" w:space="0" w:color="000000" w:themeColor="text1"/>
@@ -606,7 +606,7 @@
         </w:trPr>
         <w:tc>
           <w:tcPr>
-            <w:tcW w:w="985" w:type="dxa"/>
+            <w:tcW w:w="1135" w:type="dxa"/>
             <w:tcBorders>
               <w:top w:val="single" w:sz="6" w:space="0" w:color="000000" w:themeColor="text1"/>
               <w:left w:val="single" w:sz="6" w:space="0" w:color="000000" w:themeColor="text1"/>
@@ -630,13 +630,13 @@
               <w:rPr>
                 <w:rFonts w:ascii="Times New Roman" w:eastAsia="Times New Roman" w:hAnsi="Times New Roman" w:cs="Times New Roman"/>
               </w:rPr>
-              <w:t>HU001</w:t>
-            </w:r>
-          </w:p>
-        </w:tc>
-        <w:tc>
-          <w:tcPr>
-            <w:tcW w:w="1755" w:type="dxa"/>
+              <w:t>HU01</w:t>
+            </w:r>
+          </w:p>
+        </w:tc>
+        <w:tc>
+          <w:tcPr>
+            <w:tcW w:w="1605" w:type="dxa"/>
             <w:tcBorders>
               <w:top w:val="single" w:sz="6" w:space="0" w:color="000000" w:themeColor="text1"/>
               <w:left w:val="single" w:sz="6" w:space="0" w:color="000000" w:themeColor="text1"/>
@@ -816,7 +816,7 @@
         </w:trPr>
         <w:tc>
           <w:tcPr>
-            <w:tcW w:w="985" w:type="dxa"/>
+            <w:tcW w:w="1135" w:type="dxa"/>
             <w:tcBorders>
               <w:top w:val="single" w:sz="6" w:space="0" w:color="000000" w:themeColor="text1"/>
               <w:left w:val="single" w:sz="6" w:space="0" w:color="000000" w:themeColor="text1"/>
@@ -840,13 +840,13 @@
               <w:rPr>
                 <w:rFonts w:ascii="Times New Roman" w:eastAsia="Times New Roman" w:hAnsi="Times New Roman" w:cs="Times New Roman"/>
               </w:rPr>
-              <w:t>HU002</w:t>
-            </w:r>
-          </w:p>
-        </w:tc>
-        <w:tc>
-          <w:tcPr>
-            <w:tcW w:w="1755" w:type="dxa"/>
+              <w:t>HU02</w:t>
+            </w:r>
+          </w:p>
+        </w:tc>
+        <w:tc>
+          <w:tcPr>
+            <w:tcW w:w="1605" w:type="dxa"/>
             <w:tcBorders>
               <w:top w:val="single" w:sz="6" w:space="0" w:color="000000" w:themeColor="text1"/>
               <w:left w:val="single" w:sz="6" w:space="0" w:color="000000" w:themeColor="text1"/>
@@ -1136,7 +1136,7 @@
         </w:trPr>
         <w:tc>
           <w:tcPr>
-            <w:tcW w:w="985" w:type="dxa"/>
+            <w:tcW w:w="1135" w:type="dxa"/>
             <w:tcBorders>
               <w:top w:val="single" w:sz="6" w:space="0" w:color="000000" w:themeColor="text1"/>
               <w:left w:val="single" w:sz="6" w:space="0" w:color="000000" w:themeColor="text1"/>
@@ -1161,13 +1161,13 @@
                 <w:rFonts w:ascii="Times New Roman" w:eastAsia="Times New Roman" w:hAnsi="Times New Roman" w:cs="Times New Roman"/>
               </w:rPr>
               <w:lastRenderedPageBreak/>
-              <w:t>HU003</w:t>
-            </w:r>
-          </w:p>
-        </w:tc>
-        <w:tc>
-          <w:tcPr>
-            <w:tcW w:w="1755" w:type="dxa"/>
+              <w:t>HU03</w:t>
+            </w:r>
+          </w:p>
+        </w:tc>
+        <w:tc>
+          <w:tcPr>
+            <w:tcW w:w="1605" w:type="dxa"/>
             <w:tcBorders>
               <w:top w:val="single" w:sz="6" w:space="0" w:color="000000" w:themeColor="text1"/>
               <w:left w:val="single" w:sz="6" w:space="0" w:color="000000" w:themeColor="text1"/>
@@ -1347,6 +1347,855 @@
                 <w:rFonts w:ascii="Times New Roman" w:eastAsia="Times New Roman" w:hAnsi="Times New Roman" w:cs="Times New Roman"/>
               </w:rPr>
               <w:t xml:space="preserve"> </w:t>
+            </w:r>
+          </w:p>
+        </w:tc>
+      </w:tr>
+      <w:tr>
+        <w:trPr>
+          <w:trHeight w:val="300"/>
+        </w:trPr>
+        <w:tc>
+          <w:tcPr>
+            <w:tcW w:w="1135" w:type="dxa"/>
+            <w:tcBorders>
+              <w:top w:val="single" w:sz="6" w:space="0" w:color="000000" w:themeColor="text1"/>
+              <w:left w:val="single" w:sz="6" w:space="0" w:color="000000" w:themeColor="text1"/>
+              <w:bottom w:val="single" w:sz="6" w:space="0" w:color="000000" w:themeColor="text1"/>
+              <w:right w:val="single" w:sz="6" w:space="0" w:color="000000" w:themeColor="text1"/>
+            </w:tcBorders>
+            <w:shd w:val="clear" w:color="auto" w:fill="FFFFFF" w:themeFill="background1"/>
+            <w:tcMar>
+              <w:left w:w="90" w:type="dxa"/>
+              <w:right w:w="90" w:type="dxa"/>
+            </w:tcMar>
+            <w:vAlign w:val="center"/>
+          </w:tcPr>
+          <w:p>
+            <w:pPr>
+              <w:rPr>
+                <w:rFonts w:ascii="Times New Roman" w:eastAsia="Times New Roman" w:hAnsi="Times New Roman" w:cs="Times New Roman"/>
+              </w:rPr>
+            </w:pPr>
+            <w:r>
+              <w:rPr>
+                <w:rFonts w:ascii="Times New Roman" w:eastAsia="Times New Roman" w:hAnsi="Times New Roman" w:cs="Times New Roman"/>
+              </w:rPr>
+              <w:t>HU04</w:t>
+            </w:r>
+          </w:p>
+        </w:tc>
+        <w:tc>
+          <w:tcPr>
+            <w:tcW w:w="1605" w:type="dxa"/>
+            <w:tcBorders>
+              <w:top w:val="single" w:sz="6" w:space="0" w:color="000000" w:themeColor="text1"/>
+              <w:left w:val="single" w:sz="6" w:space="0" w:color="000000" w:themeColor="text1"/>
+              <w:bottom w:val="single" w:sz="6" w:space="0" w:color="000000" w:themeColor="text1"/>
+              <w:right w:val="single" w:sz="6" w:space="0" w:color="000000" w:themeColor="text1"/>
+            </w:tcBorders>
+            <w:shd w:val="clear" w:color="auto" w:fill="FFFFFF" w:themeFill="background1"/>
+            <w:tcMar>
+              <w:left w:w="90" w:type="dxa"/>
+              <w:right w:w="90" w:type="dxa"/>
+            </w:tcMar>
+            <w:vAlign w:val="center"/>
+          </w:tcPr>
+          <w:p>
+            <w:pPr>
+              <w:spacing w:after="0" w:line="240" w:lineRule="auto"/>
+              <w:rPr>
+                <w:rFonts w:ascii="Times New Roman" w:eastAsia="Times New Roman" w:hAnsi="Times New Roman" w:cs="Times New Roman"/>
+              </w:rPr>
+            </w:pPr>
+            <w:r>
+              <w:rPr>
+                <w:rFonts w:ascii="Times New Roman" w:eastAsia="Times New Roman" w:hAnsi="Times New Roman" w:cs="Times New Roman"/>
+              </w:rPr>
+              <w:t>Jugador (todos)</w:t>
+            </w:r>
+            <w:r>
+              <w:rPr>
+                <w:rFonts w:ascii="Times New Roman" w:eastAsia="Times New Roman" w:hAnsi="Times New Roman" w:cs="Times New Roman"/>
+              </w:rPr>
+              <w:tab/>
+            </w:r>
+          </w:p>
+        </w:tc>
+        <w:tc>
+          <w:tcPr>
+            <w:tcW w:w="1788" w:type="dxa"/>
+            <w:tcBorders>
+              <w:top w:val="single" w:sz="6" w:space="0" w:color="000000" w:themeColor="text1"/>
+              <w:left w:val="single" w:sz="6" w:space="0" w:color="000000" w:themeColor="text1"/>
+              <w:bottom w:val="single" w:sz="6" w:space="0" w:color="000000" w:themeColor="text1"/>
+              <w:right w:val="single" w:sz="6" w:space="0" w:color="000000" w:themeColor="text1"/>
+            </w:tcBorders>
+            <w:shd w:val="clear" w:color="auto" w:fill="FFFFFF" w:themeFill="background1"/>
+            <w:tcMar>
+              <w:left w:w="90" w:type="dxa"/>
+              <w:right w:w="90" w:type="dxa"/>
+            </w:tcMar>
+            <w:vAlign w:val="center"/>
+          </w:tcPr>
+          <w:p>
+            <w:pPr>
+              <w:rPr>
+                <w:rFonts w:ascii="Times New Roman" w:eastAsia="Times New Roman" w:hAnsi="Times New Roman" w:cs="Times New Roman"/>
+              </w:rPr>
+            </w:pPr>
+            <w:r>
+              <w:rPr>
+                <w:rFonts w:ascii="Times New Roman" w:eastAsia="Times New Roman" w:hAnsi="Times New Roman" w:cs="Times New Roman"/>
+              </w:rPr>
+              <w:t>Quiero que las cartas se repartan de forma aleatoria</w:t>
+            </w:r>
+            <w:r>
+              <w:rPr>
+                <w:rFonts w:ascii="Times New Roman" w:eastAsia="Times New Roman" w:hAnsi="Times New Roman" w:cs="Times New Roman"/>
+              </w:rPr>
+              <w:tab/>
+            </w:r>
+          </w:p>
+        </w:tc>
+        <w:tc>
+          <w:tcPr>
+            <w:tcW w:w="2086" w:type="dxa"/>
+            <w:tcBorders>
+              <w:top w:val="single" w:sz="6" w:space="0" w:color="000000" w:themeColor="text1"/>
+              <w:left w:val="single" w:sz="6" w:space="0" w:color="000000" w:themeColor="text1"/>
+              <w:bottom w:val="single" w:sz="6" w:space="0" w:color="000000" w:themeColor="text1"/>
+              <w:right w:val="single" w:sz="6" w:space="0" w:color="000000" w:themeColor="text1"/>
+            </w:tcBorders>
+            <w:shd w:val="clear" w:color="auto" w:fill="FFFFFF" w:themeFill="background1"/>
+            <w:tcMar>
+              <w:left w:w="90" w:type="dxa"/>
+              <w:right w:w="90" w:type="dxa"/>
+            </w:tcMar>
+            <w:vAlign w:val="center"/>
+          </w:tcPr>
+          <w:p>
+            <w:pPr>
+              <w:rPr>
+                <w:rFonts w:ascii="Times New Roman" w:eastAsia="Times New Roman" w:hAnsi="Times New Roman" w:cs="Times New Roman"/>
+              </w:rPr>
+            </w:pPr>
+            <w:r>
+              <w:rPr>
+                <w:rFonts w:ascii="Times New Roman" w:eastAsia="Times New Roman" w:hAnsi="Times New Roman" w:cs="Times New Roman"/>
+              </w:rPr>
+              <w:t>Para asegurar que cada partida sea diferente y equilibrada</w:t>
+            </w:r>
+          </w:p>
+        </w:tc>
+        <w:tc>
+          <w:tcPr>
+            <w:tcW w:w="7427" w:type="dxa"/>
+            <w:tcBorders>
+              <w:top w:val="single" w:sz="6" w:space="0" w:color="000000" w:themeColor="text1"/>
+              <w:left w:val="single" w:sz="6" w:space="0" w:color="000000" w:themeColor="text1"/>
+              <w:bottom w:val="single" w:sz="6" w:space="0" w:color="000000" w:themeColor="text1"/>
+              <w:right w:val="single" w:sz="6" w:space="0" w:color="000000" w:themeColor="text1"/>
+            </w:tcBorders>
+            <w:shd w:val="clear" w:color="auto" w:fill="FFFFFF" w:themeFill="background1"/>
+            <w:tcMar>
+              <w:left w:w="90" w:type="dxa"/>
+              <w:right w:w="90" w:type="dxa"/>
+            </w:tcMar>
+            <w:vAlign w:val="center"/>
+          </w:tcPr>
+          <w:p>
+            <w:pPr>
+              <w:rPr>
+                <w:rFonts w:ascii="Times New Roman" w:eastAsia="Times New Roman" w:hAnsi="Times New Roman" w:cs="Times New Roman"/>
+              </w:rPr>
+            </w:pPr>
+            <w:r>
+              <w:rPr>
+                <w:rFonts w:ascii="Times New Roman" w:eastAsia="Times New Roman" w:hAnsi="Times New Roman" w:cs="Times New Roman"/>
+              </w:rPr>
+              <w:t>El sistema repartirá 8 cartas al azar a cada jugador al inicio</w:t>
+            </w:r>
+          </w:p>
+        </w:tc>
+      </w:tr>
+      <w:tr>
+        <w:trPr>
+          <w:trHeight w:val="300"/>
+        </w:trPr>
+        <w:tc>
+          <w:tcPr>
+            <w:tcW w:w="1135" w:type="dxa"/>
+            <w:tcBorders>
+              <w:top w:val="single" w:sz="6" w:space="0" w:color="000000" w:themeColor="text1"/>
+              <w:left w:val="single" w:sz="6" w:space="0" w:color="000000" w:themeColor="text1"/>
+              <w:bottom w:val="single" w:sz="6" w:space="0" w:color="000000" w:themeColor="text1"/>
+              <w:right w:val="single" w:sz="6" w:space="0" w:color="000000" w:themeColor="text1"/>
+            </w:tcBorders>
+            <w:shd w:val="clear" w:color="auto" w:fill="FFFFFF" w:themeFill="background1"/>
+            <w:tcMar>
+              <w:left w:w="90" w:type="dxa"/>
+              <w:right w:w="90" w:type="dxa"/>
+            </w:tcMar>
+            <w:vAlign w:val="center"/>
+          </w:tcPr>
+          <w:p>
+            <w:pPr>
+              <w:rPr>
+                <w:rFonts w:ascii="Times New Roman" w:eastAsia="Times New Roman" w:hAnsi="Times New Roman" w:cs="Times New Roman"/>
+              </w:rPr>
+            </w:pPr>
+            <w:r>
+              <w:rPr>
+                <w:rFonts w:ascii="Times New Roman" w:eastAsia="Times New Roman" w:hAnsi="Times New Roman" w:cs="Times New Roman"/>
+              </w:rPr>
+              <w:t>HU05</w:t>
+            </w:r>
+          </w:p>
+        </w:tc>
+        <w:tc>
+          <w:tcPr>
+            <w:tcW w:w="1605" w:type="dxa"/>
+            <w:tcBorders>
+              <w:top w:val="single" w:sz="6" w:space="0" w:color="000000" w:themeColor="text1"/>
+              <w:left w:val="single" w:sz="6" w:space="0" w:color="000000" w:themeColor="text1"/>
+              <w:bottom w:val="single" w:sz="6" w:space="0" w:color="000000" w:themeColor="text1"/>
+              <w:right w:val="single" w:sz="6" w:space="0" w:color="000000" w:themeColor="text1"/>
+            </w:tcBorders>
+            <w:shd w:val="clear" w:color="auto" w:fill="FFFFFF" w:themeFill="background1"/>
+            <w:tcMar>
+              <w:left w:w="90" w:type="dxa"/>
+              <w:right w:w="90" w:type="dxa"/>
+            </w:tcMar>
+            <w:vAlign w:val="center"/>
+          </w:tcPr>
+          <w:p>
+            <w:pPr>
+              <w:spacing w:after="0" w:line="240" w:lineRule="auto"/>
+              <w:rPr>
+                <w:rFonts w:ascii="Times New Roman" w:eastAsia="Times New Roman" w:hAnsi="Times New Roman" w:cs="Times New Roman"/>
+              </w:rPr>
+            </w:pPr>
+            <w:r>
+              <w:rPr>
+                <w:rFonts w:ascii="Times New Roman" w:eastAsia="Times New Roman" w:hAnsi="Times New Roman" w:cs="Times New Roman"/>
+              </w:rPr>
+              <w:t>Jugador</w:t>
+            </w:r>
+          </w:p>
+          <w:p>
+            <w:pPr>
+              <w:spacing w:after="0" w:line="240" w:lineRule="auto"/>
+              <w:rPr>
+                <w:rFonts w:ascii="Times New Roman" w:eastAsia="Times New Roman" w:hAnsi="Times New Roman" w:cs="Times New Roman"/>
+              </w:rPr>
+            </w:pPr>
+            <w:r>
+              <w:rPr>
+                <w:rFonts w:ascii="Times New Roman" w:eastAsia="Times New Roman" w:hAnsi="Times New Roman" w:cs="Times New Roman"/>
+              </w:rPr>
+              <w:t>(todos)</w:t>
+            </w:r>
+          </w:p>
+        </w:tc>
+        <w:tc>
+          <w:tcPr>
+            <w:tcW w:w="1788" w:type="dxa"/>
+            <w:tcBorders>
+              <w:top w:val="single" w:sz="6" w:space="0" w:color="000000" w:themeColor="text1"/>
+              <w:left w:val="single" w:sz="6" w:space="0" w:color="000000" w:themeColor="text1"/>
+              <w:bottom w:val="single" w:sz="6" w:space="0" w:color="000000" w:themeColor="text1"/>
+              <w:right w:val="single" w:sz="6" w:space="0" w:color="000000" w:themeColor="text1"/>
+            </w:tcBorders>
+            <w:shd w:val="clear" w:color="auto" w:fill="FFFFFF" w:themeFill="background1"/>
+            <w:tcMar>
+              <w:left w:w="90" w:type="dxa"/>
+              <w:right w:w="90" w:type="dxa"/>
+            </w:tcMar>
+            <w:vAlign w:val="center"/>
+          </w:tcPr>
+          <w:p>
+            <w:pPr>
+              <w:rPr>
+                <w:rFonts w:ascii="Times New Roman" w:eastAsia="Times New Roman" w:hAnsi="Times New Roman" w:cs="Times New Roman"/>
+              </w:rPr>
+            </w:pPr>
+            <w:r>
+              <w:rPr>
+                <w:rFonts w:ascii="Times New Roman" w:eastAsia="Times New Roman" w:hAnsi="Times New Roman" w:cs="Times New Roman"/>
+              </w:rPr>
+              <w:t>Quiero poder pasar mi turno cuando no tenga una carta favorable</w:t>
+            </w:r>
+          </w:p>
+        </w:tc>
+        <w:tc>
+          <w:tcPr>
+            <w:tcW w:w="2086" w:type="dxa"/>
+            <w:tcBorders>
+              <w:top w:val="single" w:sz="6" w:space="0" w:color="000000" w:themeColor="text1"/>
+              <w:left w:val="single" w:sz="6" w:space="0" w:color="000000" w:themeColor="text1"/>
+              <w:bottom w:val="single" w:sz="6" w:space="0" w:color="000000" w:themeColor="text1"/>
+              <w:right w:val="single" w:sz="6" w:space="0" w:color="000000" w:themeColor="text1"/>
+            </w:tcBorders>
+            <w:shd w:val="clear" w:color="auto" w:fill="FFFFFF" w:themeFill="background1"/>
+            <w:tcMar>
+              <w:left w:w="90" w:type="dxa"/>
+              <w:right w:w="90" w:type="dxa"/>
+            </w:tcMar>
+            <w:vAlign w:val="center"/>
+          </w:tcPr>
+          <w:p>
+            <w:pPr>
+              <w:rPr>
+                <w:rFonts w:ascii="Times New Roman" w:eastAsia="Times New Roman" w:hAnsi="Times New Roman" w:cs="Times New Roman"/>
+              </w:rPr>
+            </w:pPr>
+            <w:r>
+              <w:rPr>
+                <w:rFonts w:ascii="Times New Roman" w:eastAsia="Times New Roman" w:hAnsi="Times New Roman" w:cs="Times New Roman"/>
+              </w:rPr>
+              <w:t>Para tomar decisiones estratégicas y evitar perder cartas importantes</w:t>
+            </w:r>
+          </w:p>
+        </w:tc>
+        <w:tc>
+          <w:tcPr>
+            <w:tcW w:w="7427" w:type="dxa"/>
+            <w:tcBorders>
+              <w:top w:val="single" w:sz="6" w:space="0" w:color="000000" w:themeColor="text1"/>
+              <w:left w:val="single" w:sz="6" w:space="0" w:color="000000" w:themeColor="text1"/>
+              <w:bottom w:val="single" w:sz="6" w:space="0" w:color="000000" w:themeColor="text1"/>
+              <w:right w:val="single" w:sz="6" w:space="0" w:color="000000" w:themeColor="text1"/>
+            </w:tcBorders>
+            <w:shd w:val="clear" w:color="auto" w:fill="FFFFFF" w:themeFill="background1"/>
+            <w:tcMar>
+              <w:left w:w="90" w:type="dxa"/>
+              <w:right w:w="90" w:type="dxa"/>
+            </w:tcMar>
+            <w:vAlign w:val="center"/>
+          </w:tcPr>
+          <w:p>
+            <w:pPr>
+              <w:rPr>
+                <w:rFonts w:ascii="Times New Roman" w:eastAsia="Times New Roman" w:hAnsi="Times New Roman" w:cs="Times New Roman"/>
+              </w:rPr>
+            </w:pPr>
+            <w:r>
+              <w:rPr>
+                <w:rFonts w:ascii="Times New Roman" w:eastAsia="Times New Roman" w:hAnsi="Times New Roman" w:cs="Times New Roman"/>
+              </w:rPr>
+              <w:t>El jugador podrá elegir la opción de pasar su turno, y el sistema avanzará al siguiente jugador sin penalización</w:t>
+            </w:r>
+          </w:p>
+        </w:tc>
+      </w:tr>
+      <w:tr>
+        <w:trPr>
+          <w:trHeight w:val="300"/>
+        </w:trPr>
+        <w:tc>
+          <w:tcPr>
+            <w:tcW w:w="1135" w:type="dxa"/>
+            <w:tcBorders>
+              <w:top w:val="single" w:sz="6" w:space="0" w:color="000000" w:themeColor="text1"/>
+              <w:left w:val="single" w:sz="6" w:space="0" w:color="000000" w:themeColor="text1"/>
+              <w:bottom w:val="single" w:sz="6" w:space="0" w:color="000000" w:themeColor="text1"/>
+              <w:right w:val="single" w:sz="6" w:space="0" w:color="000000" w:themeColor="text1"/>
+            </w:tcBorders>
+            <w:shd w:val="clear" w:color="auto" w:fill="FFFFFF" w:themeFill="background1"/>
+            <w:tcMar>
+              <w:left w:w="90" w:type="dxa"/>
+              <w:right w:w="90" w:type="dxa"/>
+            </w:tcMar>
+            <w:vAlign w:val="center"/>
+          </w:tcPr>
+          <w:p>
+            <w:pPr>
+              <w:rPr>
+                <w:rFonts w:ascii="Times New Roman" w:eastAsia="Times New Roman" w:hAnsi="Times New Roman" w:cs="Times New Roman"/>
+              </w:rPr>
+            </w:pPr>
+            <w:r>
+              <w:rPr>
+                <w:rFonts w:ascii="Times New Roman" w:eastAsia="Times New Roman" w:hAnsi="Times New Roman" w:cs="Times New Roman"/>
+              </w:rPr>
+              <w:t>HU06</w:t>
+            </w:r>
+          </w:p>
+        </w:tc>
+        <w:tc>
+          <w:tcPr>
+            <w:tcW w:w="1605" w:type="dxa"/>
+            <w:tcBorders>
+              <w:top w:val="single" w:sz="6" w:space="0" w:color="000000" w:themeColor="text1"/>
+              <w:left w:val="single" w:sz="6" w:space="0" w:color="000000" w:themeColor="text1"/>
+              <w:bottom w:val="single" w:sz="6" w:space="0" w:color="000000" w:themeColor="text1"/>
+              <w:right w:val="single" w:sz="6" w:space="0" w:color="000000" w:themeColor="text1"/>
+            </w:tcBorders>
+            <w:shd w:val="clear" w:color="auto" w:fill="FFFFFF" w:themeFill="background1"/>
+            <w:tcMar>
+              <w:left w:w="90" w:type="dxa"/>
+              <w:right w:w="90" w:type="dxa"/>
+            </w:tcMar>
+            <w:vAlign w:val="center"/>
+          </w:tcPr>
+          <w:p>
+            <w:pPr>
+              <w:spacing w:after="0" w:line="240" w:lineRule="auto"/>
+              <w:rPr>
+                <w:rFonts w:ascii="Times New Roman" w:eastAsia="Times New Roman" w:hAnsi="Times New Roman" w:cs="Times New Roman"/>
+              </w:rPr>
+            </w:pPr>
+            <w:r>
+              <w:rPr>
+                <w:rFonts w:ascii="Times New Roman" w:eastAsia="Times New Roman" w:hAnsi="Times New Roman" w:cs="Times New Roman"/>
+              </w:rPr>
+              <w:t>Jugador</w:t>
+            </w:r>
+          </w:p>
+          <w:p>
+            <w:pPr>
+              <w:spacing w:after="0" w:line="240" w:lineRule="auto"/>
+              <w:rPr>
+                <w:rFonts w:ascii="Times New Roman" w:eastAsia="Times New Roman" w:hAnsi="Times New Roman" w:cs="Times New Roman"/>
+              </w:rPr>
+            </w:pPr>
+            <w:r>
+              <w:rPr>
+                <w:rFonts w:ascii="Times New Roman" w:eastAsia="Times New Roman" w:hAnsi="Times New Roman" w:cs="Times New Roman"/>
+              </w:rPr>
+              <w:t>(todos)</w:t>
+            </w:r>
+          </w:p>
+        </w:tc>
+        <w:tc>
+          <w:tcPr>
+            <w:tcW w:w="1788" w:type="dxa"/>
+            <w:tcBorders>
+              <w:top w:val="single" w:sz="6" w:space="0" w:color="000000" w:themeColor="text1"/>
+              <w:left w:val="single" w:sz="6" w:space="0" w:color="000000" w:themeColor="text1"/>
+              <w:bottom w:val="single" w:sz="6" w:space="0" w:color="000000" w:themeColor="text1"/>
+              <w:right w:val="single" w:sz="6" w:space="0" w:color="000000" w:themeColor="text1"/>
+            </w:tcBorders>
+            <w:shd w:val="clear" w:color="auto" w:fill="FFFFFF" w:themeFill="background1"/>
+            <w:tcMar>
+              <w:left w:w="90" w:type="dxa"/>
+              <w:right w:w="90" w:type="dxa"/>
+            </w:tcMar>
+            <w:vAlign w:val="center"/>
+          </w:tcPr>
+          <w:p>
+            <w:pPr>
+              <w:rPr>
+                <w:rFonts w:ascii="Times New Roman" w:eastAsia="Times New Roman" w:hAnsi="Times New Roman" w:cs="Times New Roman"/>
+              </w:rPr>
+            </w:pPr>
+            <w:r>
+              <w:rPr>
+                <w:rFonts w:ascii="Times New Roman" w:eastAsia="Times New Roman" w:hAnsi="Times New Roman" w:cs="Times New Roman"/>
+              </w:rPr>
+              <w:t>Quiero que el sistema lleve un contador de rondas ganadas</w:t>
+            </w:r>
+          </w:p>
+        </w:tc>
+        <w:tc>
+          <w:tcPr>
+            <w:tcW w:w="2086" w:type="dxa"/>
+            <w:tcBorders>
+              <w:top w:val="single" w:sz="6" w:space="0" w:color="000000" w:themeColor="text1"/>
+              <w:left w:val="single" w:sz="6" w:space="0" w:color="000000" w:themeColor="text1"/>
+              <w:bottom w:val="single" w:sz="6" w:space="0" w:color="000000" w:themeColor="text1"/>
+              <w:right w:val="single" w:sz="6" w:space="0" w:color="000000" w:themeColor="text1"/>
+            </w:tcBorders>
+            <w:shd w:val="clear" w:color="auto" w:fill="FFFFFF" w:themeFill="background1"/>
+            <w:tcMar>
+              <w:left w:w="90" w:type="dxa"/>
+              <w:right w:w="90" w:type="dxa"/>
+            </w:tcMar>
+            <w:vAlign w:val="center"/>
+          </w:tcPr>
+          <w:p>
+            <w:pPr>
+              <w:rPr>
+                <w:rFonts w:ascii="Times New Roman" w:eastAsia="Times New Roman" w:hAnsi="Times New Roman" w:cs="Times New Roman"/>
+              </w:rPr>
+            </w:pPr>
+            <w:r>
+              <w:rPr>
+                <w:rFonts w:ascii="Times New Roman" w:eastAsia="Times New Roman" w:hAnsi="Times New Roman" w:cs="Times New Roman"/>
+              </w:rPr>
+              <w:t>Para llevar control de las victorias parciales</w:t>
+            </w:r>
+          </w:p>
+        </w:tc>
+        <w:tc>
+          <w:tcPr>
+            <w:tcW w:w="7427" w:type="dxa"/>
+            <w:tcBorders>
+              <w:top w:val="single" w:sz="6" w:space="0" w:color="000000" w:themeColor="text1"/>
+              <w:left w:val="single" w:sz="6" w:space="0" w:color="000000" w:themeColor="text1"/>
+              <w:bottom w:val="single" w:sz="6" w:space="0" w:color="000000" w:themeColor="text1"/>
+              <w:right w:val="single" w:sz="6" w:space="0" w:color="000000" w:themeColor="text1"/>
+            </w:tcBorders>
+            <w:shd w:val="clear" w:color="auto" w:fill="FFFFFF" w:themeFill="background1"/>
+            <w:tcMar>
+              <w:left w:w="90" w:type="dxa"/>
+              <w:right w:w="90" w:type="dxa"/>
+            </w:tcMar>
+            <w:vAlign w:val="center"/>
+          </w:tcPr>
+          <w:p>
+            <w:pPr>
+              <w:rPr>
+                <w:rFonts w:ascii="Times New Roman" w:eastAsia="Times New Roman" w:hAnsi="Times New Roman" w:cs="Times New Roman"/>
+              </w:rPr>
+            </w:pPr>
+            <w:r>
+              <w:rPr>
+                <w:rFonts w:ascii="Times New Roman" w:eastAsia="Times New Roman" w:hAnsi="Times New Roman" w:cs="Times New Roman"/>
+              </w:rPr>
+              <w:t>El sistema actualizará un contador visible en pantalla con las rondas ganadas por cada jugador</w:t>
+            </w:r>
+          </w:p>
+        </w:tc>
+      </w:tr>
+      <w:tr>
+        <w:trPr>
+          <w:trHeight w:val="300"/>
+        </w:trPr>
+        <w:tc>
+          <w:tcPr>
+            <w:tcW w:w="1135" w:type="dxa"/>
+            <w:tcBorders>
+              <w:top w:val="single" w:sz="6" w:space="0" w:color="000000" w:themeColor="text1"/>
+              <w:left w:val="single" w:sz="6" w:space="0" w:color="000000" w:themeColor="text1"/>
+              <w:bottom w:val="single" w:sz="6" w:space="0" w:color="000000" w:themeColor="text1"/>
+              <w:right w:val="single" w:sz="6" w:space="0" w:color="000000" w:themeColor="text1"/>
+            </w:tcBorders>
+            <w:shd w:val="clear" w:color="auto" w:fill="FFFFFF" w:themeFill="background1"/>
+            <w:tcMar>
+              <w:left w:w="90" w:type="dxa"/>
+              <w:right w:w="90" w:type="dxa"/>
+            </w:tcMar>
+            <w:vAlign w:val="center"/>
+          </w:tcPr>
+          <w:p>
+            <w:pPr>
+              <w:rPr>
+                <w:rFonts w:ascii="Times New Roman" w:eastAsia="Times New Roman" w:hAnsi="Times New Roman" w:cs="Times New Roman"/>
+              </w:rPr>
+            </w:pPr>
+            <w:r>
+              <w:rPr>
+                <w:rFonts w:ascii="Times New Roman" w:eastAsia="Times New Roman" w:hAnsi="Times New Roman" w:cs="Times New Roman"/>
+              </w:rPr>
+              <w:t>HU07</w:t>
+            </w:r>
+          </w:p>
+        </w:tc>
+        <w:tc>
+          <w:tcPr>
+            <w:tcW w:w="1605" w:type="dxa"/>
+            <w:tcBorders>
+              <w:top w:val="single" w:sz="6" w:space="0" w:color="000000" w:themeColor="text1"/>
+              <w:left w:val="single" w:sz="6" w:space="0" w:color="000000" w:themeColor="text1"/>
+              <w:bottom w:val="single" w:sz="6" w:space="0" w:color="000000" w:themeColor="text1"/>
+              <w:right w:val="single" w:sz="6" w:space="0" w:color="000000" w:themeColor="text1"/>
+            </w:tcBorders>
+            <w:shd w:val="clear" w:color="auto" w:fill="FFFFFF" w:themeFill="background1"/>
+            <w:tcMar>
+              <w:left w:w="90" w:type="dxa"/>
+              <w:right w:w="90" w:type="dxa"/>
+            </w:tcMar>
+            <w:vAlign w:val="center"/>
+          </w:tcPr>
+          <w:p>
+            <w:pPr>
+              <w:spacing w:after="0" w:line="240" w:lineRule="auto"/>
+              <w:rPr>
+                <w:rFonts w:ascii="Times New Roman" w:eastAsia="Times New Roman" w:hAnsi="Times New Roman" w:cs="Times New Roman"/>
+              </w:rPr>
+            </w:pPr>
+            <w:r>
+              <w:rPr>
+                <w:rFonts w:ascii="Times New Roman" w:eastAsia="Times New Roman" w:hAnsi="Times New Roman" w:cs="Times New Roman"/>
+              </w:rPr>
+              <w:t>Jugador</w:t>
+            </w:r>
+          </w:p>
+          <w:p>
+            <w:pPr>
+              <w:spacing w:after="0" w:line="240" w:lineRule="auto"/>
+              <w:rPr>
+                <w:rFonts w:ascii="Times New Roman" w:eastAsia="Times New Roman" w:hAnsi="Times New Roman" w:cs="Times New Roman"/>
+              </w:rPr>
+            </w:pPr>
+            <w:r>
+              <w:rPr>
+                <w:rFonts w:ascii="Times New Roman" w:eastAsia="Times New Roman" w:hAnsi="Times New Roman" w:cs="Times New Roman"/>
+              </w:rPr>
+              <w:t>(todos)</w:t>
+            </w:r>
+          </w:p>
+        </w:tc>
+        <w:tc>
+          <w:tcPr>
+            <w:tcW w:w="1788" w:type="dxa"/>
+            <w:tcBorders>
+              <w:top w:val="single" w:sz="6" w:space="0" w:color="000000" w:themeColor="text1"/>
+              <w:left w:val="single" w:sz="6" w:space="0" w:color="000000" w:themeColor="text1"/>
+              <w:bottom w:val="single" w:sz="6" w:space="0" w:color="000000" w:themeColor="text1"/>
+              <w:right w:val="single" w:sz="6" w:space="0" w:color="000000" w:themeColor="text1"/>
+            </w:tcBorders>
+            <w:shd w:val="clear" w:color="auto" w:fill="FFFFFF" w:themeFill="background1"/>
+            <w:tcMar>
+              <w:left w:w="90" w:type="dxa"/>
+              <w:right w:w="90" w:type="dxa"/>
+            </w:tcMar>
+            <w:vAlign w:val="center"/>
+          </w:tcPr>
+          <w:p>
+            <w:pPr>
+              <w:rPr>
+                <w:rFonts w:ascii="Times New Roman" w:eastAsia="Times New Roman" w:hAnsi="Times New Roman" w:cs="Times New Roman"/>
+              </w:rPr>
+            </w:pPr>
+            <w:r>
+              <w:rPr>
+                <w:rFonts w:ascii="Times New Roman" w:eastAsia="Times New Roman" w:hAnsi="Times New Roman" w:cs="Times New Roman"/>
+              </w:rPr>
+              <w:t>Quiero que el juego permita personalizar nombres de jugadores</w:t>
+            </w:r>
+          </w:p>
+        </w:tc>
+        <w:tc>
+          <w:tcPr>
+            <w:tcW w:w="2086" w:type="dxa"/>
+            <w:tcBorders>
+              <w:top w:val="single" w:sz="6" w:space="0" w:color="000000" w:themeColor="text1"/>
+              <w:left w:val="single" w:sz="6" w:space="0" w:color="000000" w:themeColor="text1"/>
+              <w:bottom w:val="single" w:sz="6" w:space="0" w:color="000000" w:themeColor="text1"/>
+              <w:right w:val="single" w:sz="6" w:space="0" w:color="000000" w:themeColor="text1"/>
+            </w:tcBorders>
+            <w:shd w:val="clear" w:color="auto" w:fill="FFFFFF" w:themeFill="background1"/>
+            <w:tcMar>
+              <w:left w:w="90" w:type="dxa"/>
+              <w:right w:w="90" w:type="dxa"/>
+            </w:tcMar>
+            <w:vAlign w:val="center"/>
+          </w:tcPr>
+          <w:p>
+            <w:pPr>
+              <w:rPr>
+                <w:rFonts w:ascii="Times New Roman" w:eastAsia="Times New Roman" w:hAnsi="Times New Roman" w:cs="Times New Roman"/>
+              </w:rPr>
+            </w:pPr>
+            <w:r>
+              <w:rPr>
+                <w:rFonts w:ascii="Times New Roman" w:eastAsia="Times New Roman" w:hAnsi="Times New Roman" w:cs="Times New Roman"/>
+              </w:rPr>
+              <w:t>Para que la partida sea más personalizada y divertida</w:t>
+            </w:r>
+          </w:p>
+        </w:tc>
+        <w:tc>
+          <w:tcPr>
+            <w:tcW w:w="7427" w:type="dxa"/>
+            <w:tcBorders>
+              <w:top w:val="single" w:sz="6" w:space="0" w:color="000000" w:themeColor="text1"/>
+              <w:left w:val="single" w:sz="6" w:space="0" w:color="000000" w:themeColor="text1"/>
+              <w:bottom w:val="single" w:sz="6" w:space="0" w:color="000000" w:themeColor="text1"/>
+              <w:right w:val="single" w:sz="6" w:space="0" w:color="000000" w:themeColor="text1"/>
+            </w:tcBorders>
+            <w:shd w:val="clear" w:color="auto" w:fill="FFFFFF" w:themeFill="background1"/>
+            <w:tcMar>
+              <w:left w:w="90" w:type="dxa"/>
+              <w:right w:w="90" w:type="dxa"/>
+            </w:tcMar>
+            <w:vAlign w:val="center"/>
+          </w:tcPr>
+          <w:p>
+            <w:pPr>
+              <w:rPr>
+                <w:rFonts w:ascii="Times New Roman" w:eastAsia="Times New Roman" w:hAnsi="Times New Roman" w:cs="Times New Roman"/>
+              </w:rPr>
+            </w:pPr>
+            <w:r>
+              <w:rPr>
+                <w:rFonts w:ascii="Times New Roman" w:eastAsia="Times New Roman" w:hAnsi="Times New Roman" w:cs="Times New Roman"/>
+              </w:rPr>
+              <w:t>Antes de iniciar, el sistema permitirá ingresar un nombre para cada jugador</w:t>
+            </w:r>
+          </w:p>
+        </w:tc>
+      </w:tr>
+      <w:tr>
+        <w:trPr>
+          <w:trHeight w:val="300"/>
+        </w:trPr>
+        <w:tc>
+          <w:tcPr>
+            <w:tcW w:w="1135" w:type="dxa"/>
+            <w:tcBorders>
+              <w:top w:val="single" w:sz="6" w:space="0" w:color="000000" w:themeColor="text1"/>
+              <w:left w:val="single" w:sz="6" w:space="0" w:color="000000" w:themeColor="text1"/>
+              <w:bottom w:val="single" w:sz="6" w:space="0" w:color="000000" w:themeColor="text1"/>
+              <w:right w:val="single" w:sz="6" w:space="0" w:color="000000" w:themeColor="text1"/>
+            </w:tcBorders>
+            <w:shd w:val="clear" w:color="auto" w:fill="FFFFFF" w:themeFill="background1"/>
+            <w:tcMar>
+              <w:left w:w="90" w:type="dxa"/>
+              <w:right w:w="90" w:type="dxa"/>
+            </w:tcMar>
+            <w:vAlign w:val="center"/>
+          </w:tcPr>
+          <w:p>
+            <w:pPr>
+              <w:rPr>
+                <w:rFonts w:ascii="Times New Roman" w:eastAsia="Times New Roman" w:hAnsi="Times New Roman" w:cs="Times New Roman"/>
+              </w:rPr>
+            </w:pPr>
+            <w:r>
+              <w:rPr>
+                <w:rFonts w:ascii="Times New Roman" w:eastAsia="Times New Roman" w:hAnsi="Times New Roman" w:cs="Times New Roman"/>
+              </w:rPr>
+              <w:lastRenderedPageBreak/>
+              <w:t>HU08</w:t>
+            </w:r>
+          </w:p>
+        </w:tc>
+        <w:tc>
+          <w:tcPr>
+            <w:tcW w:w="1605" w:type="dxa"/>
+            <w:tcBorders>
+              <w:top w:val="single" w:sz="6" w:space="0" w:color="000000" w:themeColor="text1"/>
+              <w:left w:val="single" w:sz="6" w:space="0" w:color="000000" w:themeColor="text1"/>
+              <w:bottom w:val="single" w:sz="6" w:space="0" w:color="000000" w:themeColor="text1"/>
+              <w:right w:val="single" w:sz="6" w:space="0" w:color="000000" w:themeColor="text1"/>
+            </w:tcBorders>
+            <w:shd w:val="clear" w:color="auto" w:fill="FFFFFF" w:themeFill="background1"/>
+            <w:tcMar>
+              <w:left w:w="90" w:type="dxa"/>
+              <w:right w:w="90" w:type="dxa"/>
+            </w:tcMar>
+            <w:vAlign w:val="center"/>
+          </w:tcPr>
+          <w:p>
+            <w:pPr>
+              <w:spacing w:after="0" w:line="240" w:lineRule="auto"/>
+              <w:rPr>
+                <w:rFonts w:ascii="Times New Roman" w:eastAsia="Times New Roman" w:hAnsi="Times New Roman" w:cs="Times New Roman"/>
+              </w:rPr>
+            </w:pPr>
+            <w:r>
+              <w:rPr>
+                <w:rFonts w:ascii="Times New Roman" w:eastAsia="Times New Roman" w:hAnsi="Times New Roman" w:cs="Times New Roman"/>
+              </w:rPr>
+              <w:t>Jugador</w:t>
+            </w:r>
+          </w:p>
+          <w:p>
+            <w:pPr>
+              <w:spacing w:after="0" w:line="240" w:lineRule="auto"/>
+              <w:rPr>
+                <w:rFonts w:ascii="Times New Roman" w:eastAsia="Times New Roman" w:hAnsi="Times New Roman" w:cs="Times New Roman"/>
+              </w:rPr>
+            </w:pPr>
+            <w:r>
+              <w:rPr>
+                <w:rFonts w:ascii="Times New Roman" w:eastAsia="Times New Roman" w:hAnsi="Times New Roman" w:cs="Times New Roman"/>
+              </w:rPr>
+              <w:t>(todos)</w:t>
+            </w:r>
+          </w:p>
+        </w:tc>
+        <w:tc>
+          <w:tcPr>
+            <w:tcW w:w="1788" w:type="dxa"/>
+            <w:tcBorders>
+              <w:top w:val="single" w:sz="6" w:space="0" w:color="000000" w:themeColor="text1"/>
+              <w:left w:val="single" w:sz="6" w:space="0" w:color="000000" w:themeColor="text1"/>
+              <w:bottom w:val="single" w:sz="6" w:space="0" w:color="000000" w:themeColor="text1"/>
+              <w:right w:val="single" w:sz="6" w:space="0" w:color="000000" w:themeColor="text1"/>
+            </w:tcBorders>
+            <w:shd w:val="clear" w:color="auto" w:fill="FFFFFF" w:themeFill="background1"/>
+            <w:tcMar>
+              <w:left w:w="90" w:type="dxa"/>
+              <w:right w:w="90" w:type="dxa"/>
+            </w:tcMar>
+            <w:vAlign w:val="center"/>
+          </w:tcPr>
+          <w:p>
+            <w:pPr>
+              <w:rPr>
+                <w:rFonts w:ascii="Times New Roman" w:eastAsia="Times New Roman" w:hAnsi="Times New Roman" w:cs="Times New Roman"/>
+              </w:rPr>
+            </w:pPr>
+            <w:r>
+              <w:rPr>
+                <w:rFonts w:ascii="Times New Roman" w:eastAsia="Times New Roman" w:hAnsi="Times New Roman" w:cs="Times New Roman"/>
+              </w:rPr>
+              <w:t>Quiero poder ver mis cartas que son repartidas por el sistema</w:t>
+            </w:r>
+          </w:p>
+        </w:tc>
+        <w:tc>
+          <w:tcPr>
+            <w:tcW w:w="2086" w:type="dxa"/>
+            <w:tcBorders>
+              <w:top w:val="single" w:sz="6" w:space="0" w:color="000000" w:themeColor="text1"/>
+              <w:left w:val="single" w:sz="6" w:space="0" w:color="000000" w:themeColor="text1"/>
+              <w:bottom w:val="single" w:sz="6" w:space="0" w:color="000000" w:themeColor="text1"/>
+              <w:right w:val="single" w:sz="6" w:space="0" w:color="000000" w:themeColor="text1"/>
+            </w:tcBorders>
+            <w:shd w:val="clear" w:color="auto" w:fill="FFFFFF" w:themeFill="background1"/>
+            <w:tcMar>
+              <w:left w:w="90" w:type="dxa"/>
+              <w:right w:w="90" w:type="dxa"/>
+            </w:tcMar>
+            <w:vAlign w:val="center"/>
+          </w:tcPr>
+          <w:p>
+            <w:pPr>
+              <w:rPr>
+                <w:rFonts w:ascii="Times New Roman" w:eastAsia="Times New Roman" w:hAnsi="Times New Roman" w:cs="Times New Roman"/>
+              </w:rPr>
+            </w:pPr>
+            <w:r>
+              <w:rPr>
+                <w:rFonts w:ascii="Times New Roman" w:eastAsia="Times New Roman" w:hAnsi="Times New Roman" w:cs="Times New Roman"/>
+              </w:rPr>
+              <w:t>Para así mismo crear mi estrategia durante la partida</w:t>
+            </w:r>
+          </w:p>
+        </w:tc>
+        <w:tc>
+          <w:tcPr>
+            <w:tcW w:w="7427" w:type="dxa"/>
+            <w:tcBorders>
+              <w:top w:val="single" w:sz="6" w:space="0" w:color="000000" w:themeColor="text1"/>
+              <w:left w:val="single" w:sz="6" w:space="0" w:color="000000" w:themeColor="text1"/>
+              <w:bottom w:val="single" w:sz="6" w:space="0" w:color="000000" w:themeColor="text1"/>
+              <w:right w:val="single" w:sz="6" w:space="0" w:color="000000" w:themeColor="text1"/>
+            </w:tcBorders>
+            <w:shd w:val="clear" w:color="auto" w:fill="FFFFFF" w:themeFill="background1"/>
+            <w:tcMar>
+              <w:left w:w="90" w:type="dxa"/>
+              <w:right w:w="90" w:type="dxa"/>
+            </w:tcMar>
+            <w:vAlign w:val="center"/>
+          </w:tcPr>
+          <w:p>
+            <w:pPr>
+              <w:rPr>
+                <w:rFonts w:ascii="Times New Roman" w:eastAsia="Times New Roman" w:hAnsi="Times New Roman" w:cs="Times New Roman"/>
+              </w:rPr>
+            </w:pPr>
+            <w:r>
+              <w:rPr>
+                <w:rFonts w:ascii="Times New Roman" w:eastAsia="Times New Roman" w:hAnsi="Times New Roman" w:cs="Times New Roman"/>
+              </w:rPr>
+              <w:t>El sistema guardara las cartas y se las mostrara al usuario</w:t>
             </w:r>
           </w:p>
         </w:tc>
@@ -2298,7 +3147,6 @@
   <w:style w:type="character" w:default="1" w:styleId="Fuentedeprrafopredeter">
     <w:name w:val="Default Paragraph Font"/>
     <w:uiPriority w:val="1"/>
-    <w:semiHidden/>
     <w:unhideWhenUsed/>
   </w:style>
   <w:style w:type="table" w:default="1" w:styleId="Tablanormal">

</xml_diff>